<commit_message>
modificado archivo y clase Tabla
</commit_message>
<xml_diff>
--- a/Practicas/Practica_01.docx
+++ b/Practicas/Practica_01.docx
@@ -1,6 +1,6 @@
 
 <file path=word/document.xml><?xml version="1.0" encoding="utf-8"?>
-<w:document xmlns:wpc="http://schemas.microsoft.com/office/word/2010/wordprocessingCanvas" xmlns:cx="http://schemas.microsoft.com/office/drawing/2014/chartex" xmlns:cx1="http://schemas.microsoft.com/office/drawing/2015/9/8/chartex" xmlns:cx2="http://schemas.microsoft.com/office/drawing/2015/10/21/chartex" xmlns:cx3="http://schemas.microsoft.com/office/drawing/2016/5/9/chartex" xmlns:cx4="http://schemas.microsoft.com/office/drawing/2016/5/10/chartex" xmlns:cx5="http://schemas.microsoft.com/office/drawing/2016/5/11/chartex" xmlns:cx6="http://schemas.microsoft.com/office/drawing/2016/5/12/chartex" xmlns:cx7="http://schemas.microsoft.com/office/drawing/2016/5/13/chartex" xmlns:cx8="http://schemas.microsoft.com/office/drawing/2016/5/14/chartex" xmlns:mc="http://schemas.openxmlformats.org/markup-compatibility/2006" xmlns:aink="http://schemas.microsoft.com/office/drawing/2016/ink" xmlns:am3d="http://schemas.microsoft.com/office/drawing/2017/model3d" xmlns:o="urn:schemas-microsoft-com:office:office" xmlns:r="http://schemas.openxmlformats.org/officeDocument/2006/relationships" xmlns:m="http://schemas.openxmlformats.org/officeDocument/2006/math" xmlns:v="urn:schemas-microsoft-com:vml" xmlns:wp14="http://schemas.microsoft.com/office/word/2010/wordprocessingDrawing" xmlns:wp="http://schemas.openxmlformats.org/drawingml/2006/wordprocessingDrawing" xmlns:w10="urn:schemas-microsoft-com:office:word" xmlns:w="http://schemas.openxmlformats.org/wordprocessingml/2006/main" xmlns:w14="http://schemas.microsoft.com/office/word/2010/wordml" xmlns:w15="http://schemas.microsoft.com/office/word/2012/wordml" xmlns:w16cid="http://schemas.microsoft.com/office/word/2016/wordml/cid" xmlns:w16se="http://schemas.microsoft.com/office/word/2015/wordml/symex" xmlns:wpg="http://schemas.microsoft.com/office/word/2010/wordprocessingGroup" xmlns:wpi="http://schemas.microsoft.com/office/word/2010/wordprocessingInk" xmlns:wne="http://schemas.microsoft.com/office/word/2006/wordml" xmlns:wps="http://schemas.microsoft.com/office/word/2010/wordprocessingShape" mc:Ignorable="w14 w15 w16se w16cid wp14">
+<w:document xmlns:wpc="http://schemas.microsoft.com/office/word/2010/wordprocessingCanvas" xmlns:mc="http://schemas.openxmlformats.org/markup-compatibility/2006" xmlns:o="urn:schemas-microsoft-com:office:office" xmlns:r="http://schemas.openxmlformats.org/officeDocument/2006/relationships" xmlns:m="http://schemas.openxmlformats.org/officeDocument/2006/math" xmlns:v="urn:schemas-microsoft-com:vml" xmlns:wp14="http://schemas.microsoft.com/office/word/2010/wordprocessingDrawing" xmlns:wp="http://schemas.openxmlformats.org/drawingml/2006/wordprocessingDrawing" xmlns:w10="urn:schemas-microsoft-com:office:word" xmlns:w="http://schemas.openxmlformats.org/wordprocessingml/2006/main" xmlns:w14="http://schemas.microsoft.com/office/word/2010/wordml" xmlns:w15="http://schemas.microsoft.com/office/word/2012/wordml" xmlns:wpg="http://schemas.microsoft.com/office/word/2010/wordprocessingGroup" xmlns:wpi="http://schemas.microsoft.com/office/word/2010/wordprocessingInk" xmlns:wne="http://schemas.microsoft.com/office/word/2006/wordml" xmlns:wps="http://schemas.microsoft.com/office/word/2010/wordprocessingShape" mc:Ignorable="w14 w15 wp14">
   <w:body>
     <w:p>
       <w:pPr>
@@ -228,21 +228,7 @@
         <w:rPr>
           <w:lang w:val="es-MX"/>
         </w:rPr>
-        <w:t xml:space="preserve">6 de </w:t>
-      </w:r>
-      <w:proofErr w:type="gramStart"/>
-      <w:r>
-        <w:rPr>
-          <w:lang w:val="es-MX"/>
-        </w:rPr>
-        <w:t>Junio</w:t>
-      </w:r>
-      <w:proofErr w:type="gramEnd"/>
-      <w:r>
-        <w:rPr>
-          <w:lang w:val="es-MX"/>
-        </w:rPr>
-        <w:t xml:space="preserve"> de 2018</w:t>
+        <w:t>6 de Junio de 2018</w:t>
       </w:r>
     </w:p>
     <w:p>
@@ -280,7 +266,7 @@
     </w:p>
     <w:p>
       <w:pPr>
-        <w:pStyle w:val="TOC1"/>
+        <w:pStyle w:val="TDC1"/>
         <w:tabs>
           <w:tab w:val="left" w:pos="480"/>
           <w:tab w:val="right" w:leader="dot" w:pos="8494"/>
@@ -311,7 +297,7 @@
       <w:hyperlink w:anchor="_Toc260671731" w:history="1">
         <w:r>
           <w:rPr>
-            <w:rStyle w:val="Hyperlink"/>
+            <w:rStyle w:val="Hipervnculo"/>
             <w:noProof/>
             <w:lang w:val="es-MX"/>
           </w:rPr>
@@ -326,7 +312,7 @@
         </w:r>
         <w:r>
           <w:rPr>
-            <w:rStyle w:val="Hyperlink"/>
+            <w:rStyle w:val="Hipervnculo"/>
             <w:noProof/>
             <w:lang w:val="es-MX"/>
           </w:rPr>
@@ -356,13 +342,14 @@
         <w:r>
           <w:rPr>
             <w:noProof/>
-          </w:rPr>
-        </w:r>
-        <w:r>
-          <w:rPr>
-            <w:noProof/>
             <w:webHidden/>
           </w:rPr>
+        </w:r>
+        <w:r>
+          <w:rPr>
+            <w:noProof/>
+            <w:webHidden/>
+          </w:rPr>
           <w:fldChar w:fldCharType="separate"/>
         </w:r>
         <w:r>
@@ -383,7 +370,7 @@
     </w:p>
     <w:p>
       <w:pPr>
-        <w:pStyle w:val="TOC1"/>
+        <w:pStyle w:val="TDC1"/>
         <w:tabs>
           <w:tab w:val="left" w:pos="480"/>
           <w:tab w:val="right" w:leader="dot" w:pos="8494"/>
@@ -396,7 +383,7 @@
       <w:hyperlink w:anchor="_Toc260671732" w:history="1">
         <w:r>
           <w:rPr>
-            <w:rStyle w:val="Hyperlink"/>
+            <w:rStyle w:val="Hipervnculo"/>
             <w:noProof/>
             <w:lang w:val="es-MX"/>
           </w:rPr>
@@ -411,7 +398,7 @@
         </w:r>
         <w:r>
           <w:rPr>
-            <w:rStyle w:val="Hyperlink"/>
+            <w:rStyle w:val="Hipervnculo"/>
             <w:noProof/>
             <w:lang w:val="es-MX"/>
           </w:rPr>
@@ -441,13 +428,14 @@
         <w:r>
           <w:rPr>
             <w:noProof/>
-          </w:rPr>
-        </w:r>
-        <w:r>
-          <w:rPr>
-            <w:noProof/>
             <w:webHidden/>
           </w:rPr>
+        </w:r>
+        <w:r>
+          <w:rPr>
+            <w:noProof/>
+            <w:webHidden/>
+          </w:rPr>
           <w:fldChar w:fldCharType="separate"/>
         </w:r>
         <w:r>
@@ -468,7 +456,7 @@
     </w:p>
     <w:p>
       <w:pPr>
-        <w:pStyle w:val="TOC2"/>
+        <w:pStyle w:val="TDC2"/>
         <w:tabs>
           <w:tab w:val="left" w:pos="960"/>
           <w:tab w:val="right" w:leader="dot" w:pos="8494"/>
@@ -481,7 +469,7 @@
       <w:hyperlink w:anchor="_Toc260671733" w:history="1">
         <w:r>
           <w:rPr>
-            <w:rStyle w:val="Hyperlink"/>
+            <w:rStyle w:val="Hipervnculo"/>
             <w:noProof/>
             <w:lang w:val="es-MX"/>
           </w:rPr>
@@ -496,7 +484,7 @@
         </w:r>
         <w:r>
           <w:rPr>
-            <w:rStyle w:val="Hyperlink"/>
+            <w:rStyle w:val="Hipervnculo"/>
             <w:noProof/>
             <w:lang w:val="es-MX"/>
           </w:rPr>
@@ -526,13 +514,14 @@
         <w:r>
           <w:rPr>
             <w:noProof/>
-          </w:rPr>
-        </w:r>
-        <w:r>
-          <w:rPr>
-            <w:noProof/>
             <w:webHidden/>
           </w:rPr>
+        </w:r>
+        <w:r>
+          <w:rPr>
+            <w:noProof/>
+            <w:webHidden/>
+          </w:rPr>
           <w:fldChar w:fldCharType="separate"/>
         </w:r>
         <w:r>
@@ -553,7 +542,7 @@
     </w:p>
     <w:p>
       <w:pPr>
-        <w:pStyle w:val="TOC2"/>
+        <w:pStyle w:val="TDC2"/>
         <w:tabs>
           <w:tab w:val="left" w:pos="960"/>
           <w:tab w:val="right" w:leader="dot" w:pos="8494"/>
@@ -566,7 +555,7 @@
       <w:hyperlink w:anchor="_Toc260671734" w:history="1">
         <w:r>
           <w:rPr>
-            <w:rStyle w:val="Hyperlink"/>
+            <w:rStyle w:val="Hipervnculo"/>
             <w:noProof/>
             <w:lang w:val="es-MX"/>
           </w:rPr>
@@ -581,7 +570,7 @@
         </w:r>
         <w:r>
           <w:rPr>
-            <w:rStyle w:val="Hyperlink"/>
+            <w:rStyle w:val="Hipervnculo"/>
             <w:noProof/>
             <w:lang w:val="es-MX"/>
           </w:rPr>
@@ -611,13 +600,14 @@
         <w:r>
           <w:rPr>
             <w:noProof/>
-          </w:rPr>
-        </w:r>
-        <w:r>
-          <w:rPr>
-            <w:noProof/>
             <w:webHidden/>
           </w:rPr>
+        </w:r>
+        <w:r>
+          <w:rPr>
+            <w:noProof/>
+            <w:webHidden/>
+          </w:rPr>
           <w:fldChar w:fldCharType="separate"/>
         </w:r>
         <w:r>
@@ -638,7 +628,7 @@
     </w:p>
     <w:p>
       <w:pPr>
-        <w:pStyle w:val="TOC1"/>
+        <w:pStyle w:val="TDC1"/>
         <w:tabs>
           <w:tab w:val="left" w:pos="480"/>
           <w:tab w:val="right" w:leader="dot" w:pos="8494"/>
@@ -651,7 +641,7 @@
       <w:hyperlink w:anchor="_Toc260671735" w:history="1">
         <w:r>
           <w:rPr>
-            <w:rStyle w:val="Hyperlink"/>
+            <w:rStyle w:val="Hipervnculo"/>
             <w:noProof/>
             <w:lang w:val="es-MX"/>
           </w:rPr>
@@ -666,7 +656,7 @@
         </w:r>
         <w:r>
           <w:rPr>
-            <w:rStyle w:val="Hyperlink"/>
+            <w:rStyle w:val="Hipervnculo"/>
             <w:noProof/>
             <w:lang w:val="es-MX"/>
           </w:rPr>
@@ -696,13 +686,14 @@
         <w:r>
           <w:rPr>
             <w:noProof/>
-          </w:rPr>
-        </w:r>
-        <w:r>
-          <w:rPr>
-            <w:noProof/>
             <w:webHidden/>
           </w:rPr>
+        </w:r>
+        <w:r>
+          <w:rPr>
+            <w:noProof/>
+            <w:webHidden/>
+          </w:rPr>
           <w:fldChar w:fldCharType="separate"/>
         </w:r>
         <w:r>
@@ -723,7 +714,7 @@
     </w:p>
     <w:p>
       <w:pPr>
-        <w:pStyle w:val="Heading1"/>
+        <w:pStyle w:val="Ttulo1"/>
         <w:numPr>
           <w:ilvl w:val="0"/>
           <w:numId w:val="0"/>
@@ -741,7 +732,7 @@
     </w:p>
     <w:p>
       <w:pPr>
-        <w:pStyle w:val="Heading1"/>
+        <w:pStyle w:val="Ttulo1"/>
         <w:rPr>
           <w:lang w:val="es-MX"/>
         </w:rPr>
@@ -930,7 +921,7 @@
     </w:p>
     <w:p>
       <w:pPr>
-        <w:pStyle w:val="Heading1"/>
+        <w:pStyle w:val="Ttulo1"/>
         <w:rPr>
           <w:lang w:val="es-MX"/>
         </w:rPr>
@@ -980,38 +971,109 @@
         </w:rPr>
         <w:t xml:space="preserve"> </w:t>
       </w:r>
-      <w:bookmarkStart w:id="2" w:name="_GoBack"/>
+      <w:r>
+        <w:rPr>
+          <w:sz w:val="20"/>
+          <w:szCs w:val="20"/>
+          <w:lang w:val="es-MX"/>
+        </w:rPr>
+        <w:t xml:space="preserve">fue que se definió la tabla de símbolos y los símbolos en </w:t>
+      </w:r>
+      <w:proofErr w:type="spellStart"/>
+      <w:r>
+        <w:rPr>
+          <w:sz w:val="20"/>
+          <w:szCs w:val="20"/>
+          <w:lang w:val="es-MX"/>
+        </w:rPr>
+        <w:t>si</w:t>
+      </w:r>
+      <w:proofErr w:type="spellEnd"/>
+      <w:r>
+        <w:rPr>
+          <w:sz w:val="20"/>
+          <w:szCs w:val="20"/>
+          <w:lang w:val="es-MX"/>
+        </w:rPr>
+        <w:t>.</w:t>
+      </w:r>
+    </w:p>
+    <w:p>
+      <w:pPr>
+        <w:rPr>
+          <w:lang w:val="es-MX"/>
+        </w:rPr>
+      </w:pPr>
+    </w:p>
+    <w:p>
+      <w:pPr>
+        <w:rPr>
+          <w:lang w:val="es-MX"/>
+        </w:rPr>
+      </w:pPr>
+    </w:p>
+    <w:p>
+      <w:pPr>
+        <w:pStyle w:val="Ttulo2"/>
+        <w:rPr>
+          <w:lang w:val="es-MX"/>
+        </w:rPr>
+      </w:pPr>
+      <w:bookmarkStart w:id="2" w:name="_Toc260671733"/>
+      <w:r>
+        <w:rPr>
+          <w:lang w:val="es-MX"/>
+        </w:rPr>
+        <w:t>Paso 1</w:t>
+      </w:r>
       <w:bookmarkEnd w:id="2"/>
     </w:p>
     <w:p>
       <w:pPr>
         <w:rPr>
-          <w:lang w:val="es-MX"/>
-        </w:rPr>
-      </w:pPr>
-    </w:p>
-    <w:p>
-      <w:pPr>
-        <w:rPr>
-          <w:lang w:val="es-MX"/>
-        </w:rPr>
-      </w:pPr>
-    </w:p>
-    <w:p>
-      <w:pPr>
-        <w:pStyle w:val="Heading2"/>
-        <w:rPr>
-          <w:lang w:val="es-MX"/>
-        </w:rPr>
-      </w:pPr>
-      <w:bookmarkStart w:id="3" w:name="_Toc260671733"/>
-      <w:r>
-        <w:rPr>
-          <w:lang w:val="es-MX"/>
-        </w:rPr>
-        <w:t>Paso 1</w:t>
-      </w:r>
+          <w:color w:val="000000" w:themeColor="text1"/>
+          <w:lang w:val="es-MX"/>
+        </w:rPr>
+      </w:pPr>
+      <w:r>
+        <w:rPr>
+          <w:color w:val="000000" w:themeColor="text1"/>
+          <w:lang w:val="es-MX"/>
+        </w:rPr>
+        <w:t>Resultados del paso 1</w:t>
+      </w:r>
+      <w:r>
+        <w:rPr>
+          <w:color w:val="000000" w:themeColor="text1"/>
+          <w:lang w:val="es-MX"/>
+        </w:rPr>
+        <w:t xml:space="preserve"> </w:t>
+      </w:r>
+      <w:bookmarkStart w:id="3" w:name="_GoBack"/>
       <w:bookmarkEnd w:id="3"/>
+    </w:p>
+    <w:p>
+      <w:pPr>
+        <w:rPr>
+          <w:lang w:val="es-MX"/>
+        </w:rPr>
+      </w:pPr>
+    </w:p>
+    <w:p>
+      <w:pPr>
+        <w:pStyle w:val="Ttulo2"/>
+        <w:rPr>
+          <w:lang w:val="es-MX"/>
+        </w:rPr>
+      </w:pPr>
+      <w:bookmarkStart w:id="4" w:name="_Toc260671734"/>
+      <w:r>
+        <w:rPr>
+          <w:lang w:val="es-MX"/>
+        </w:rPr>
+        <w:t>Paso 2</w:t>
+      </w:r>
+      <w:bookmarkEnd w:id="4"/>
     </w:p>
     <w:p>
       <w:pPr>
@@ -1027,46 +1089,6 @@
           <w:color w:val="3366FF"/>
           <w:lang w:val="es-MX"/>
         </w:rPr>
-        <w:t>Resultados del paso 1</w:t>
-      </w:r>
-    </w:p>
-    <w:p>
-      <w:pPr>
-        <w:rPr>
-          <w:lang w:val="es-MX"/>
-        </w:rPr>
-      </w:pPr>
-    </w:p>
-    <w:p>
-      <w:pPr>
-        <w:pStyle w:val="Heading2"/>
-        <w:rPr>
-          <w:lang w:val="es-MX"/>
-        </w:rPr>
-      </w:pPr>
-      <w:bookmarkStart w:id="4" w:name="_Toc260671734"/>
-      <w:r>
-        <w:rPr>
-          <w:lang w:val="es-MX"/>
-        </w:rPr>
-        <w:t>Paso 2</w:t>
-      </w:r>
-      <w:bookmarkEnd w:id="4"/>
-    </w:p>
-    <w:p>
-      <w:pPr>
-        <w:rPr>
-          <w:i/>
-          <w:color w:val="3366FF"/>
-          <w:lang w:val="es-MX"/>
-        </w:rPr>
-      </w:pPr>
-      <w:r>
-        <w:rPr>
-          <w:i/>
-          <w:color w:val="3366FF"/>
-          <w:lang w:val="es-MX"/>
-        </w:rPr>
         <w:t>Resultados del paso 2</w:t>
       </w:r>
     </w:p>
@@ -1099,7 +1121,7 @@
     </w:p>
     <w:p>
       <w:pPr>
-        <w:pStyle w:val="Heading1"/>
+        <w:pStyle w:val="Ttulo1"/>
         <w:rPr>
           <w:lang w:val="es-MX"/>
         </w:rPr>
@@ -1377,7 +1399,7 @@
 </file>
 
 <file path=word/endnotes.xml><?xml version="1.0" encoding="utf-8"?>
-<w:endnotes xmlns:wpc="http://schemas.microsoft.com/office/word/2010/wordprocessingCanvas" xmlns:cx="http://schemas.microsoft.com/office/drawing/2014/chartex" xmlns:cx1="http://schemas.microsoft.com/office/drawing/2015/9/8/chartex" xmlns:cx2="http://schemas.microsoft.com/office/drawing/2015/10/21/chartex" xmlns:cx3="http://schemas.microsoft.com/office/drawing/2016/5/9/chartex" xmlns:cx4="http://schemas.microsoft.com/office/drawing/2016/5/10/chartex" xmlns:cx5="http://schemas.microsoft.com/office/drawing/2016/5/11/chartex" xmlns:cx6="http://schemas.microsoft.com/office/drawing/2016/5/12/chartex" xmlns:cx7="http://schemas.microsoft.com/office/drawing/2016/5/13/chartex" xmlns:cx8="http://schemas.microsoft.com/office/drawing/2016/5/14/chartex" xmlns:mc="http://schemas.openxmlformats.org/markup-compatibility/2006" xmlns:aink="http://schemas.microsoft.com/office/drawing/2016/ink" xmlns:am3d="http://schemas.microsoft.com/office/drawing/2017/model3d" xmlns:o="urn:schemas-microsoft-com:office:office" xmlns:r="http://schemas.openxmlformats.org/officeDocument/2006/relationships" xmlns:m="http://schemas.openxmlformats.org/officeDocument/2006/math" xmlns:v="urn:schemas-microsoft-com:vml" xmlns:wp14="http://schemas.microsoft.com/office/word/2010/wordprocessingDrawing" xmlns:wp="http://schemas.openxmlformats.org/drawingml/2006/wordprocessingDrawing" xmlns:w10="urn:schemas-microsoft-com:office:word" xmlns:w="http://schemas.openxmlformats.org/wordprocessingml/2006/main" xmlns:w14="http://schemas.microsoft.com/office/word/2010/wordml" xmlns:w15="http://schemas.microsoft.com/office/word/2012/wordml" xmlns:w16cid="http://schemas.microsoft.com/office/word/2016/wordml/cid" xmlns:w16se="http://schemas.microsoft.com/office/word/2015/wordml/symex" xmlns:wpg="http://schemas.microsoft.com/office/word/2010/wordprocessingGroup" xmlns:wpi="http://schemas.microsoft.com/office/word/2010/wordprocessingInk" xmlns:wne="http://schemas.microsoft.com/office/word/2006/wordml" xmlns:wps="http://schemas.microsoft.com/office/word/2010/wordprocessingShape" mc:Ignorable="w14 w15 w16se w16cid wp14">
+<w:endnotes xmlns:wpc="http://schemas.microsoft.com/office/word/2010/wordprocessingCanvas" xmlns:mc="http://schemas.openxmlformats.org/markup-compatibility/2006" xmlns:o="urn:schemas-microsoft-com:office:office" xmlns:r="http://schemas.openxmlformats.org/officeDocument/2006/relationships" xmlns:m="http://schemas.openxmlformats.org/officeDocument/2006/math" xmlns:v="urn:schemas-microsoft-com:vml" xmlns:wp14="http://schemas.microsoft.com/office/word/2010/wordprocessingDrawing" xmlns:wp="http://schemas.openxmlformats.org/drawingml/2006/wordprocessingDrawing" xmlns:w10="urn:schemas-microsoft-com:office:word" xmlns:w="http://schemas.openxmlformats.org/wordprocessingml/2006/main" xmlns:w14="http://schemas.microsoft.com/office/word/2010/wordml" xmlns:w15="http://schemas.microsoft.com/office/word/2012/wordml" xmlns:wpg="http://schemas.microsoft.com/office/word/2010/wordprocessingGroup" xmlns:wpi="http://schemas.microsoft.com/office/word/2010/wordprocessingInk" xmlns:wne="http://schemas.microsoft.com/office/word/2006/wordml" xmlns:wps="http://schemas.microsoft.com/office/word/2010/wordprocessingShape" mc:Ignorable="w14 w15 wp14">
   <w:endnote w:type="separator" w:id="-1">
     <w:p>
       <w:r>
@@ -1396,10 +1418,10 @@
 </file>
 
 <file path=word/footer1.xml><?xml version="1.0" encoding="utf-8"?>
-<w:ftr xmlns:wpc="http://schemas.microsoft.com/office/word/2010/wordprocessingCanvas" xmlns:cx="http://schemas.microsoft.com/office/drawing/2014/chartex" xmlns:cx1="http://schemas.microsoft.com/office/drawing/2015/9/8/chartex" xmlns:cx2="http://schemas.microsoft.com/office/drawing/2015/10/21/chartex" xmlns:cx3="http://schemas.microsoft.com/office/drawing/2016/5/9/chartex" xmlns:cx4="http://schemas.microsoft.com/office/drawing/2016/5/10/chartex" xmlns:cx5="http://schemas.microsoft.com/office/drawing/2016/5/11/chartex" xmlns:cx6="http://schemas.microsoft.com/office/drawing/2016/5/12/chartex" xmlns:cx7="http://schemas.microsoft.com/office/drawing/2016/5/13/chartex" xmlns:cx8="http://schemas.microsoft.com/office/drawing/2016/5/14/chartex" xmlns:mc="http://schemas.openxmlformats.org/markup-compatibility/2006" xmlns:aink="http://schemas.microsoft.com/office/drawing/2016/ink" xmlns:am3d="http://schemas.microsoft.com/office/drawing/2017/model3d" xmlns:o="urn:schemas-microsoft-com:office:office" xmlns:r="http://schemas.openxmlformats.org/officeDocument/2006/relationships" xmlns:m="http://schemas.openxmlformats.org/officeDocument/2006/math" xmlns:v="urn:schemas-microsoft-com:vml" xmlns:wp14="http://schemas.microsoft.com/office/word/2010/wordprocessingDrawing" xmlns:wp="http://schemas.openxmlformats.org/drawingml/2006/wordprocessingDrawing" xmlns:w10="urn:schemas-microsoft-com:office:word" xmlns:w="http://schemas.openxmlformats.org/wordprocessingml/2006/main" xmlns:w14="http://schemas.microsoft.com/office/word/2010/wordml" xmlns:w15="http://schemas.microsoft.com/office/word/2012/wordml" xmlns:w16cid="http://schemas.microsoft.com/office/word/2016/wordml/cid" xmlns:w16se="http://schemas.microsoft.com/office/word/2015/wordml/symex" xmlns:wpg="http://schemas.microsoft.com/office/word/2010/wordprocessingGroup" xmlns:wpi="http://schemas.microsoft.com/office/word/2010/wordprocessingInk" xmlns:wne="http://schemas.microsoft.com/office/word/2006/wordml" xmlns:wps="http://schemas.microsoft.com/office/word/2010/wordprocessingShape" mc:Ignorable="w14 w15 w16se w16cid wp14">
+<w:ftr xmlns:wpc="http://schemas.microsoft.com/office/word/2010/wordprocessingCanvas" xmlns:mc="http://schemas.openxmlformats.org/markup-compatibility/2006" xmlns:o="urn:schemas-microsoft-com:office:office" xmlns:r="http://schemas.openxmlformats.org/officeDocument/2006/relationships" xmlns:m="http://schemas.openxmlformats.org/officeDocument/2006/math" xmlns:v="urn:schemas-microsoft-com:vml" xmlns:wp14="http://schemas.microsoft.com/office/word/2010/wordprocessingDrawing" xmlns:wp="http://schemas.openxmlformats.org/drawingml/2006/wordprocessingDrawing" xmlns:w10="urn:schemas-microsoft-com:office:word" xmlns:w="http://schemas.openxmlformats.org/wordprocessingml/2006/main" xmlns:w14="http://schemas.microsoft.com/office/word/2010/wordml" xmlns:w15="http://schemas.microsoft.com/office/word/2012/wordml" xmlns:wpg="http://schemas.microsoft.com/office/word/2010/wordprocessingGroup" xmlns:wpi="http://schemas.microsoft.com/office/word/2010/wordprocessingInk" xmlns:wne="http://schemas.microsoft.com/office/word/2006/wordml" xmlns:wps="http://schemas.microsoft.com/office/word/2010/wordprocessingShape" mc:Ignorable="w14 w15 wp14">
   <w:p>
     <w:pPr>
-      <w:pStyle w:val="Footer"/>
+      <w:pStyle w:val="Piedepgina"/>
       <w:pBdr>
         <w:bottom w:val="single" w:sz="12" w:space="1" w:color="auto"/>
       </w:pBdr>
@@ -1410,7 +1432,7 @@
   </w:p>
   <w:p>
     <w:pPr>
-      <w:pStyle w:val="Footer"/>
+      <w:pStyle w:val="Piedepgina"/>
       <w:rPr>
         <w:lang w:val="es-MX"/>
       </w:rPr>
@@ -1445,7 +1467,7 @@
         <w:noProof/>
         <w:lang w:val="es-MX"/>
       </w:rPr>
-      <w:t>5</w:t>
+      <w:t>4</w:t>
     </w:r>
     <w:r>
       <w:rPr>
@@ -1464,7 +1486,7 @@
 </file>
 
 <file path=word/footnotes.xml><?xml version="1.0" encoding="utf-8"?>
-<w:footnotes xmlns:wpc="http://schemas.microsoft.com/office/word/2010/wordprocessingCanvas" xmlns:cx="http://schemas.microsoft.com/office/drawing/2014/chartex" xmlns:cx1="http://schemas.microsoft.com/office/drawing/2015/9/8/chartex" xmlns:cx2="http://schemas.microsoft.com/office/drawing/2015/10/21/chartex" xmlns:cx3="http://schemas.microsoft.com/office/drawing/2016/5/9/chartex" xmlns:cx4="http://schemas.microsoft.com/office/drawing/2016/5/10/chartex" xmlns:cx5="http://schemas.microsoft.com/office/drawing/2016/5/11/chartex" xmlns:cx6="http://schemas.microsoft.com/office/drawing/2016/5/12/chartex" xmlns:cx7="http://schemas.microsoft.com/office/drawing/2016/5/13/chartex" xmlns:cx8="http://schemas.microsoft.com/office/drawing/2016/5/14/chartex" xmlns:mc="http://schemas.openxmlformats.org/markup-compatibility/2006" xmlns:aink="http://schemas.microsoft.com/office/drawing/2016/ink" xmlns:am3d="http://schemas.microsoft.com/office/drawing/2017/model3d" xmlns:o="urn:schemas-microsoft-com:office:office" xmlns:r="http://schemas.openxmlformats.org/officeDocument/2006/relationships" xmlns:m="http://schemas.openxmlformats.org/officeDocument/2006/math" xmlns:v="urn:schemas-microsoft-com:vml" xmlns:wp14="http://schemas.microsoft.com/office/word/2010/wordprocessingDrawing" xmlns:wp="http://schemas.openxmlformats.org/drawingml/2006/wordprocessingDrawing" xmlns:w10="urn:schemas-microsoft-com:office:word" xmlns:w="http://schemas.openxmlformats.org/wordprocessingml/2006/main" xmlns:w14="http://schemas.microsoft.com/office/word/2010/wordml" xmlns:w15="http://schemas.microsoft.com/office/word/2012/wordml" xmlns:w16cid="http://schemas.microsoft.com/office/word/2016/wordml/cid" xmlns:w16se="http://schemas.microsoft.com/office/word/2015/wordml/symex" xmlns:wpg="http://schemas.microsoft.com/office/word/2010/wordprocessingGroup" xmlns:wpi="http://schemas.microsoft.com/office/word/2010/wordprocessingInk" xmlns:wne="http://schemas.microsoft.com/office/word/2006/wordml" xmlns:wps="http://schemas.microsoft.com/office/word/2010/wordprocessingShape" mc:Ignorable="w14 w15 w16se w16cid wp14">
+<w:footnotes xmlns:wpc="http://schemas.microsoft.com/office/word/2010/wordprocessingCanvas" xmlns:mc="http://schemas.openxmlformats.org/markup-compatibility/2006" xmlns:o="urn:schemas-microsoft-com:office:office" xmlns:r="http://schemas.openxmlformats.org/officeDocument/2006/relationships" xmlns:m="http://schemas.openxmlformats.org/officeDocument/2006/math" xmlns:v="urn:schemas-microsoft-com:vml" xmlns:wp14="http://schemas.microsoft.com/office/word/2010/wordprocessingDrawing" xmlns:wp="http://schemas.openxmlformats.org/drawingml/2006/wordprocessingDrawing" xmlns:w10="urn:schemas-microsoft-com:office:word" xmlns:w="http://schemas.openxmlformats.org/wordprocessingml/2006/main" xmlns:w14="http://schemas.microsoft.com/office/word/2010/wordml" xmlns:w15="http://schemas.microsoft.com/office/word/2012/wordml" xmlns:wpg="http://schemas.microsoft.com/office/word/2010/wordprocessingGroup" xmlns:wpi="http://schemas.microsoft.com/office/word/2010/wordprocessingInk" xmlns:wne="http://schemas.microsoft.com/office/word/2006/wordml" xmlns:wps="http://schemas.microsoft.com/office/word/2010/wordprocessingShape" mc:Ignorable="w14 w15 wp14">
   <w:footnote w:type="separator" w:id="-1">
     <w:p>
       <w:r>
@@ -1483,10 +1505,10 @@
 </file>
 
 <file path=word/header1.xml><?xml version="1.0" encoding="utf-8"?>
-<w:hdr xmlns:wpc="http://schemas.microsoft.com/office/word/2010/wordprocessingCanvas" xmlns:cx="http://schemas.microsoft.com/office/drawing/2014/chartex" xmlns:cx1="http://schemas.microsoft.com/office/drawing/2015/9/8/chartex" xmlns:cx2="http://schemas.microsoft.com/office/drawing/2015/10/21/chartex" xmlns:cx3="http://schemas.microsoft.com/office/drawing/2016/5/9/chartex" xmlns:cx4="http://schemas.microsoft.com/office/drawing/2016/5/10/chartex" xmlns:cx5="http://schemas.microsoft.com/office/drawing/2016/5/11/chartex" xmlns:cx6="http://schemas.microsoft.com/office/drawing/2016/5/12/chartex" xmlns:cx7="http://schemas.microsoft.com/office/drawing/2016/5/13/chartex" xmlns:cx8="http://schemas.microsoft.com/office/drawing/2016/5/14/chartex" xmlns:mc="http://schemas.openxmlformats.org/markup-compatibility/2006" xmlns:aink="http://schemas.microsoft.com/office/drawing/2016/ink" xmlns:am3d="http://schemas.microsoft.com/office/drawing/2017/model3d" xmlns:o="urn:schemas-microsoft-com:office:office" xmlns:r="http://schemas.openxmlformats.org/officeDocument/2006/relationships" xmlns:m="http://schemas.openxmlformats.org/officeDocument/2006/math" xmlns:v="urn:schemas-microsoft-com:vml" xmlns:wp14="http://schemas.microsoft.com/office/word/2010/wordprocessingDrawing" xmlns:wp="http://schemas.openxmlformats.org/drawingml/2006/wordprocessingDrawing" xmlns:w10="urn:schemas-microsoft-com:office:word" xmlns:w="http://schemas.openxmlformats.org/wordprocessingml/2006/main" xmlns:w14="http://schemas.microsoft.com/office/word/2010/wordml" xmlns:w15="http://schemas.microsoft.com/office/word/2012/wordml" xmlns:w16cid="http://schemas.microsoft.com/office/word/2016/wordml/cid" xmlns:w16se="http://schemas.microsoft.com/office/word/2015/wordml/symex" xmlns:wpg="http://schemas.microsoft.com/office/word/2010/wordprocessingGroup" xmlns:wpi="http://schemas.microsoft.com/office/word/2010/wordprocessingInk" xmlns:wne="http://schemas.microsoft.com/office/word/2006/wordml" xmlns:wps="http://schemas.microsoft.com/office/word/2010/wordprocessingShape" mc:Ignorable="w14 w15 w16se w16cid wp14">
+<w:hdr xmlns:wpc="http://schemas.microsoft.com/office/word/2010/wordprocessingCanvas" xmlns:mc="http://schemas.openxmlformats.org/markup-compatibility/2006" xmlns:o="urn:schemas-microsoft-com:office:office" xmlns:r="http://schemas.openxmlformats.org/officeDocument/2006/relationships" xmlns:m="http://schemas.openxmlformats.org/officeDocument/2006/math" xmlns:v="urn:schemas-microsoft-com:vml" xmlns:wp14="http://schemas.microsoft.com/office/word/2010/wordprocessingDrawing" xmlns:wp="http://schemas.openxmlformats.org/drawingml/2006/wordprocessingDrawing" xmlns:w10="urn:schemas-microsoft-com:office:word" xmlns:w="http://schemas.openxmlformats.org/wordprocessingml/2006/main" xmlns:w14="http://schemas.microsoft.com/office/word/2010/wordml" xmlns:w15="http://schemas.microsoft.com/office/word/2012/wordml" xmlns:wpg="http://schemas.microsoft.com/office/word/2010/wordprocessingGroup" xmlns:wpi="http://schemas.microsoft.com/office/word/2010/wordprocessingInk" xmlns:wne="http://schemas.microsoft.com/office/word/2006/wordml" xmlns:wps="http://schemas.microsoft.com/office/word/2010/wordprocessingShape" mc:Ignorable="w14 w15 wp14">
   <w:p>
     <w:pPr>
-      <w:pStyle w:val="Header"/>
+      <w:pStyle w:val="Encabezado"/>
       <w:pBdr>
         <w:bottom w:val="single" w:sz="12" w:space="1" w:color="auto"/>
       </w:pBdr>
@@ -1503,7 +1525,7 @@
   </w:p>
   <w:p>
     <w:pPr>
-      <w:pStyle w:val="Header"/>
+      <w:pStyle w:val="Encabezado"/>
       <w:rPr>
         <w:lang w:val="es-MX"/>
       </w:rPr>
@@ -1513,8 +1535,8 @@
 </file>
 
 <file path=word/numbering.xml><?xml version="1.0" encoding="utf-8"?>
-<w:numbering xmlns:wpc="http://schemas.microsoft.com/office/word/2010/wordprocessingCanvas" xmlns:cx="http://schemas.microsoft.com/office/drawing/2014/chartex" xmlns:cx1="http://schemas.microsoft.com/office/drawing/2015/9/8/chartex" xmlns:cx2="http://schemas.microsoft.com/office/drawing/2015/10/21/chartex" xmlns:cx3="http://schemas.microsoft.com/office/drawing/2016/5/9/chartex" xmlns:cx4="http://schemas.microsoft.com/office/drawing/2016/5/10/chartex" xmlns:cx5="http://schemas.microsoft.com/office/drawing/2016/5/11/chartex" xmlns:cx6="http://schemas.microsoft.com/office/drawing/2016/5/12/chartex" xmlns:cx7="http://schemas.microsoft.com/office/drawing/2016/5/13/chartex" xmlns:cx8="http://schemas.microsoft.com/office/drawing/2016/5/14/chartex" xmlns:mc="http://schemas.openxmlformats.org/markup-compatibility/2006" xmlns:aink="http://schemas.microsoft.com/office/drawing/2016/ink" xmlns:am3d="http://schemas.microsoft.com/office/drawing/2017/model3d" xmlns:o="urn:schemas-microsoft-com:office:office" xmlns:r="http://schemas.openxmlformats.org/officeDocument/2006/relationships" xmlns:m="http://schemas.openxmlformats.org/officeDocument/2006/math" xmlns:v="urn:schemas-microsoft-com:vml" xmlns:wp14="http://schemas.microsoft.com/office/word/2010/wordprocessingDrawing" xmlns:wp="http://schemas.openxmlformats.org/drawingml/2006/wordprocessingDrawing" xmlns:w10="urn:schemas-microsoft-com:office:word" xmlns:w="http://schemas.openxmlformats.org/wordprocessingml/2006/main" xmlns:w14="http://schemas.microsoft.com/office/word/2010/wordml" xmlns:w15="http://schemas.microsoft.com/office/word/2012/wordml" xmlns:w16cid="http://schemas.microsoft.com/office/word/2016/wordml/cid" xmlns:w16se="http://schemas.microsoft.com/office/word/2015/wordml/symex" xmlns:wpg="http://schemas.microsoft.com/office/word/2010/wordprocessingGroup" xmlns:wpi="http://schemas.microsoft.com/office/word/2010/wordprocessingInk" xmlns:wne="http://schemas.microsoft.com/office/word/2006/wordml" xmlns:wps="http://schemas.microsoft.com/office/word/2010/wordprocessingShape" mc:Ignorable="w14 w15 w16se w16cid wp14">
-  <w:abstractNum w:abstractNumId="0" w15:restartNumberingAfterBreak="0">
+<w:numbering xmlns:wpc="http://schemas.microsoft.com/office/word/2010/wordprocessingCanvas" xmlns:mc="http://schemas.openxmlformats.org/markup-compatibility/2006" xmlns:o="urn:schemas-microsoft-com:office:office" xmlns:r="http://schemas.openxmlformats.org/officeDocument/2006/relationships" xmlns:m="http://schemas.openxmlformats.org/officeDocument/2006/math" xmlns:v="urn:schemas-microsoft-com:vml" xmlns:wp14="http://schemas.microsoft.com/office/word/2010/wordprocessingDrawing" xmlns:wp="http://schemas.openxmlformats.org/drawingml/2006/wordprocessingDrawing" xmlns:w10="urn:schemas-microsoft-com:office:word" xmlns:w="http://schemas.openxmlformats.org/wordprocessingml/2006/main" xmlns:w14="http://schemas.microsoft.com/office/word/2010/wordml" xmlns:w15="http://schemas.microsoft.com/office/word/2012/wordml" xmlns:wpg="http://schemas.microsoft.com/office/word/2010/wordprocessingGroup" xmlns:wpi="http://schemas.microsoft.com/office/word/2010/wordprocessingInk" xmlns:wne="http://schemas.microsoft.com/office/word/2006/wordml" xmlns:wps="http://schemas.microsoft.com/office/word/2010/wordprocessingShape" mc:Ignorable="w14 w15 wp14">
+  <w:abstractNum w:abstractNumId="0">
     <w:nsid w:val="0B6303A3"/>
     <w:multiLevelType w:val="multilevel"/>
     <w:tmpl w:val="5366D9E2"/>
@@ -1630,14 +1652,14 @@
       </w:pPr>
     </w:lvl>
   </w:abstractNum>
-  <w:abstractNum w:abstractNumId="1" w15:restartNumberingAfterBreak="0">
+  <w:abstractNum w:abstractNumId="1">
     <w:nsid w:val="1212727E"/>
     <w:multiLevelType w:val="multilevel"/>
     <w:tmpl w:val="5266A862"/>
     <w:lvl w:ilvl="0">
       <w:start w:val="1"/>
       <w:numFmt w:val="decimal"/>
-      <w:pStyle w:val="Heading1"/>
+      <w:pStyle w:val="Ttulo1"/>
       <w:lvlText w:val="%1"/>
       <w:lvlJc w:val="left"/>
       <w:pPr>
@@ -1653,7 +1675,7 @@
     <w:lvl w:ilvl="1">
       <w:start w:val="1"/>
       <w:numFmt w:val="decimal"/>
-      <w:pStyle w:val="Heading2"/>
+      <w:pStyle w:val="Ttulo2"/>
       <w:lvlText w:val="%1.%2"/>
       <w:lvlJc w:val="left"/>
       <w:pPr>
@@ -1666,7 +1688,7 @@
     <w:lvl w:ilvl="2">
       <w:start w:val="1"/>
       <w:numFmt w:val="decimal"/>
-      <w:pStyle w:val="Heading3"/>
+      <w:pStyle w:val="Ttulo3"/>
       <w:lvlText w:val="%1.%2.%3"/>
       <w:lvlJc w:val="left"/>
       <w:pPr>
@@ -1679,7 +1701,7 @@
     <w:lvl w:ilvl="3">
       <w:start w:val="1"/>
       <w:numFmt w:val="decimal"/>
-      <w:pStyle w:val="Heading4"/>
+      <w:pStyle w:val="Ttulo4"/>
       <w:lvlText w:val="%1.%2.%3.%4"/>
       <w:lvlJc w:val="left"/>
       <w:pPr>
@@ -1692,7 +1714,7 @@
     <w:lvl w:ilvl="4">
       <w:start w:val="1"/>
       <w:numFmt w:val="decimal"/>
-      <w:pStyle w:val="Heading5"/>
+      <w:pStyle w:val="Ttulo5"/>
       <w:lvlText w:val="%1.%2.%3.%4.%5"/>
       <w:lvlJc w:val="left"/>
       <w:pPr>
@@ -1705,7 +1727,7 @@
     <w:lvl w:ilvl="5">
       <w:start w:val="1"/>
       <w:numFmt w:val="decimal"/>
-      <w:pStyle w:val="Heading6"/>
+      <w:pStyle w:val="Ttulo6"/>
       <w:lvlText w:val="%1.%2.%3.%4.%5.%6"/>
       <w:lvlJc w:val="left"/>
       <w:pPr>
@@ -1718,7 +1740,7 @@
     <w:lvl w:ilvl="6">
       <w:start w:val="1"/>
       <w:numFmt w:val="decimal"/>
-      <w:pStyle w:val="Heading7"/>
+      <w:pStyle w:val="Ttulo7"/>
       <w:lvlText w:val="%1.%2.%3.%4.%5.%6.%7"/>
       <w:lvlJc w:val="left"/>
       <w:pPr>
@@ -1731,7 +1753,7 @@
     <w:lvl w:ilvl="7">
       <w:start w:val="1"/>
       <w:numFmt w:val="decimal"/>
-      <w:pStyle w:val="Heading8"/>
+      <w:pStyle w:val="Ttulo8"/>
       <w:lvlText w:val="%1.%2.%3.%4.%5.%6.%7.%8"/>
       <w:lvlJc w:val="left"/>
       <w:pPr>
@@ -1744,7 +1766,7 @@
     <w:lvl w:ilvl="8">
       <w:start w:val="1"/>
       <w:numFmt w:val="decimal"/>
-      <w:pStyle w:val="Heading9"/>
+      <w:pStyle w:val="Ttulo9"/>
       <w:lvlText w:val="%1.%2.%3.%4.%5.%6.%7.%8.%9"/>
       <w:lvlJc w:val="left"/>
       <w:pPr>
@@ -1755,7 +1777,7 @@
       </w:pPr>
     </w:lvl>
   </w:abstractNum>
-  <w:abstractNum w:abstractNumId="2" w15:restartNumberingAfterBreak="0">
+  <w:abstractNum w:abstractNumId="2">
     <w:nsid w:val="133C0D68"/>
     <w:multiLevelType w:val="hybridMultilevel"/>
     <w:tmpl w:val="E006E810"/>
@@ -1895,7 +1917,7 @@
       </w:rPr>
     </w:lvl>
   </w:abstractNum>
-  <w:abstractNum w:abstractNumId="3" w15:restartNumberingAfterBreak="0">
+  <w:abstractNum w:abstractNumId="3">
     <w:nsid w:val="23DE2816"/>
     <w:multiLevelType w:val="hybridMultilevel"/>
     <w:tmpl w:val="6B7AB3D8"/>
@@ -2011,7 +2033,7 @@
       </w:pPr>
     </w:lvl>
   </w:abstractNum>
-  <w:abstractNum w:abstractNumId="4" w15:restartNumberingAfterBreak="0">
+  <w:abstractNum w:abstractNumId="4">
     <w:nsid w:val="2C340E6A"/>
     <w:multiLevelType w:val="hybridMultilevel"/>
     <w:tmpl w:val="7AAA5A36"/>
@@ -2097,7 +2119,7 @@
       </w:pPr>
     </w:lvl>
   </w:abstractNum>
-  <w:abstractNum w:abstractNumId="5" w15:restartNumberingAfterBreak="0">
+  <w:abstractNum w:abstractNumId="5">
     <w:nsid w:val="2E5644B4"/>
     <w:multiLevelType w:val="hybridMultilevel"/>
     <w:tmpl w:val="BEC4FEFA"/>
@@ -2210,7 +2232,7 @@
       </w:rPr>
     </w:lvl>
   </w:abstractNum>
-  <w:abstractNum w:abstractNumId="6" w15:restartNumberingAfterBreak="0">
+  <w:abstractNum w:abstractNumId="6">
     <w:nsid w:val="32EB219A"/>
     <w:multiLevelType w:val="hybridMultilevel"/>
     <w:tmpl w:val="7662FF98"/>
@@ -2350,7 +2372,7 @@
       </w:rPr>
     </w:lvl>
   </w:abstractNum>
-  <w:abstractNum w:abstractNumId="7" w15:restartNumberingAfterBreak="0">
+  <w:abstractNum w:abstractNumId="7">
     <w:nsid w:val="7C077806"/>
     <w:multiLevelType w:val="hybridMultilevel"/>
     <w:tmpl w:val="9A8EE57A"/>
@@ -2518,7 +2540,7 @@
 </file>
 
 <file path=word/styles.xml><?xml version="1.0" encoding="utf-8"?>
-<w:styles xmlns:mc="http://schemas.openxmlformats.org/markup-compatibility/2006" xmlns:r="http://schemas.openxmlformats.org/officeDocument/2006/relationships" xmlns:w="http://schemas.openxmlformats.org/wordprocessingml/2006/main" xmlns:w14="http://schemas.microsoft.com/office/word/2010/wordml" xmlns:w15="http://schemas.microsoft.com/office/word/2012/wordml" xmlns:w16cid="http://schemas.microsoft.com/office/word/2016/wordml/cid" xmlns:w16se="http://schemas.microsoft.com/office/word/2015/wordml/symex" mc:Ignorable="w14 w15 w16se w16cid">
+<w:styles xmlns:mc="http://schemas.openxmlformats.org/markup-compatibility/2006" xmlns:r="http://schemas.openxmlformats.org/officeDocument/2006/relationships" xmlns:w="http://schemas.openxmlformats.org/wordprocessingml/2006/main" xmlns:w14="http://schemas.microsoft.com/office/word/2010/wordml" xmlns:w15="http://schemas.microsoft.com/office/word/2012/wordml" mc:Ignorable="w14 w15">
   <w:docDefaults>
     <w:rPrDefault>
       <w:rPr>
@@ -2528,7 +2550,7 @@
     </w:rPrDefault>
     <w:pPrDefault/>
   </w:docDefaults>
-  <w:latentStyles w:defLockedState="0" w:defUIPriority="99" w:defSemiHidden="0" w:defUnhideWhenUsed="0" w:defQFormat="0" w:count="375">
+  <w:latentStyles w:defLockedState="0" w:defUIPriority="99" w:defSemiHidden="0" w:defUnhideWhenUsed="0" w:defQFormat="0" w:count="371">
     <w:lsdException w:name="Normal" w:uiPriority="0" w:qFormat="1"/>
     <w:lsdException w:name="heading 1" w:uiPriority="9" w:qFormat="1"/>
     <w:lsdException w:name="heading 2" w:uiPriority="9" w:qFormat="1"/>
@@ -2900,10 +2922,6 @@
     <w:lsdException w:name="List Table 5 Dark Accent 6" w:uiPriority="50"/>
     <w:lsdException w:name="List Table 6 Colorful Accent 6" w:uiPriority="51"/>
     <w:lsdException w:name="List Table 7 Colorful Accent 6" w:uiPriority="52"/>
-    <w:lsdException w:name="Mention" w:semiHidden="1" w:unhideWhenUsed="1"/>
-    <w:lsdException w:name="Smart Hyperlink" w:semiHidden="1" w:unhideWhenUsed="1"/>
-    <w:lsdException w:name="Hashtag" w:semiHidden="1" w:unhideWhenUsed="1"/>
-    <w:lsdException w:name="Unresolved Mention" w:semiHidden="1" w:unhideWhenUsed="1"/>
   </w:latentStyles>
   <w:style w:type="paragraph" w:default="1" w:styleId="Normal">
     <w:name w:val="Normal"/>
@@ -2916,7 +2934,7 @@
       <w:lang w:val="es-ES" w:eastAsia="es-ES"/>
     </w:rPr>
   </w:style>
-  <w:style w:type="paragraph" w:styleId="Heading1">
+  <w:style w:type="paragraph" w:styleId="Ttulo1">
     <w:name w:val="heading 1"/>
     <w:basedOn w:val="Normal"/>
     <w:next w:val="Normal"/>
@@ -2939,7 +2957,7 @@
       <w:szCs w:val="32"/>
     </w:rPr>
   </w:style>
-  <w:style w:type="paragraph" w:styleId="Heading2">
+  <w:style w:type="paragraph" w:styleId="Ttulo2">
     <w:name w:val="heading 2"/>
     <w:basedOn w:val="Normal"/>
     <w:next w:val="Normal"/>
@@ -2964,7 +2982,7 @@
       <w:szCs w:val="28"/>
     </w:rPr>
   </w:style>
-  <w:style w:type="paragraph" w:styleId="Heading3">
+  <w:style w:type="paragraph" w:styleId="Ttulo3">
     <w:name w:val="heading 3"/>
     <w:basedOn w:val="Normal"/>
     <w:next w:val="Normal"/>
@@ -2987,7 +3005,7 @@
       <w:szCs w:val="26"/>
     </w:rPr>
   </w:style>
-  <w:style w:type="paragraph" w:styleId="Heading4">
+  <w:style w:type="paragraph" w:styleId="Ttulo4">
     <w:name w:val="heading 4"/>
     <w:basedOn w:val="Normal"/>
     <w:next w:val="Normal"/>
@@ -3010,7 +3028,7 @@
       <w:szCs w:val="28"/>
     </w:rPr>
   </w:style>
-  <w:style w:type="paragraph" w:styleId="Heading5">
+  <w:style w:type="paragraph" w:styleId="Ttulo5">
     <w:name w:val="heading 5"/>
     <w:basedOn w:val="Normal"/>
     <w:next w:val="Normal"/>
@@ -3033,7 +3051,7 @@
       <w:szCs w:val="26"/>
     </w:rPr>
   </w:style>
-  <w:style w:type="paragraph" w:styleId="Heading6">
+  <w:style w:type="paragraph" w:styleId="Ttulo6">
     <w:name w:val="heading 6"/>
     <w:basedOn w:val="Normal"/>
     <w:next w:val="Normal"/>
@@ -3055,7 +3073,7 @@
       <w:szCs w:val="22"/>
     </w:rPr>
   </w:style>
-  <w:style w:type="paragraph" w:styleId="Heading7">
+  <w:style w:type="paragraph" w:styleId="Ttulo7">
     <w:name w:val="heading 7"/>
     <w:basedOn w:val="Normal"/>
     <w:next w:val="Normal"/>
@@ -3073,7 +3091,7 @@
       <w:rFonts w:ascii="Times New Roman" w:hAnsi="Times New Roman"/>
     </w:rPr>
   </w:style>
-  <w:style w:type="paragraph" w:styleId="Heading8">
+  <w:style w:type="paragraph" w:styleId="Ttulo8">
     <w:name w:val="heading 8"/>
     <w:basedOn w:val="Normal"/>
     <w:next w:val="Normal"/>
@@ -3093,7 +3111,7 @@
       <w:iCs/>
     </w:rPr>
   </w:style>
-  <w:style w:type="paragraph" w:styleId="Heading9">
+  <w:style w:type="paragraph" w:styleId="Ttulo9">
     <w:name w:val="heading 9"/>
     <w:basedOn w:val="Normal"/>
     <w:next w:val="Normal"/>
@@ -3113,13 +3131,17 @@
       <w:szCs w:val="22"/>
     </w:rPr>
   </w:style>
-  <w:style w:type="character" w:default="1" w:styleId="DefaultParagraphFont">
+  <w:style w:type="character" w:default="1" w:styleId="Fuentedeprrafopredeter">
     <w:name w:val="Default Paragraph Font"/>
+    <w:uiPriority w:val="1"/>
     <w:semiHidden/>
+    <w:unhideWhenUsed/>
   </w:style>
-  <w:style w:type="table" w:default="1" w:styleId="TableNormal">
+  <w:style w:type="table" w:default="1" w:styleId="Tablanormal">
     <w:name w:val="Normal Table"/>
+    <w:uiPriority w:val="99"/>
     <w:semiHidden/>
+    <w:unhideWhenUsed/>
     <w:tblPr>
       <w:tblInd w:w="0" w:type="dxa"/>
       <w:tblCellMar>
@@ -3130,15 +3152,18 @@
       </w:tblCellMar>
     </w:tblPr>
   </w:style>
-  <w:style w:type="numbering" w:default="1" w:styleId="NoList">
+  <w:style w:type="numbering" w:default="1" w:styleId="Sinlista">
     <w:name w:val="No List"/>
+    <w:uiPriority w:val="99"/>
     <w:semiHidden/>
+    <w:unhideWhenUsed/>
   </w:style>
-  <w:style w:type="table" w:styleId="TableGrid">
+  <w:style w:type="table" w:styleId="Tablaconcuadrcula">
     <w:name w:val="Table Grid"/>
-    <w:basedOn w:val="TableNormal"/>
+    <w:basedOn w:val="Tablanormal"/>
     <w:rsid w:val="009F15E3"/>
     <w:tblPr>
+      <w:tblInd w:w="0" w:type="dxa"/>
       <w:tblBorders>
         <w:top w:val="single" w:sz="4" w:space="0" w:color="auto"/>
         <w:left w:val="single" w:sz="4" w:space="0" w:color="auto"/>
@@ -3147,9 +3172,15 @@
         <w:insideH w:val="single" w:sz="4" w:space="0" w:color="auto"/>
         <w:insideV w:val="single" w:sz="4" w:space="0" w:color="auto"/>
       </w:tblBorders>
+      <w:tblCellMar>
+        <w:top w:w="0" w:type="dxa"/>
+        <w:left w:w="108" w:type="dxa"/>
+        <w:bottom w:w="0" w:type="dxa"/>
+        <w:right w:w="108" w:type="dxa"/>
+      </w:tblCellMar>
     </w:tblPr>
   </w:style>
-  <w:style w:type="paragraph" w:styleId="Header">
+  <w:style w:type="paragraph" w:styleId="Encabezado">
     <w:name w:val="header"/>
     <w:basedOn w:val="Normal"/>
     <w:rsid w:val="009F15E3"/>
@@ -3160,7 +3191,7 @@
       </w:tabs>
     </w:pPr>
   </w:style>
-  <w:style w:type="paragraph" w:styleId="Footer">
+  <w:style w:type="paragraph" w:styleId="Piedepgina">
     <w:name w:val="footer"/>
     <w:basedOn w:val="Normal"/>
     <w:rsid w:val="009F15E3"/>
@@ -3171,7 +3202,7 @@
       </w:tabs>
     </w:pPr>
   </w:style>
-  <w:style w:type="paragraph" w:styleId="TOC1">
+  <w:style w:type="paragraph" w:styleId="TDC1">
     <w:name w:val="toc 1"/>
     <w:basedOn w:val="Normal"/>
     <w:next w:val="Normal"/>
@@ -3179,7 +3210,7 @@
     <w:semiHidden/>
     <w:rsid w:val="00355A38"/>
   </w:style>
-  <w:style w:type="paragraph" w:styleId="TOC2">
+  <w:style w:type="paragraph" w:styleId="TDC2">
     <w:name w:val="toc 2"/>
     <w:basedOn w:val="Normal"/>
     <w:next w:val="Normal"/>
@@ -3190,7 +3221,7 @@
       <w:ind w:left="240"/>
     </w:pPr>
   </w:style>
-  <w:style w:type="character" w:styleId="Hyperlink">
+  <w:style w:type="character" w:styleId="Hipervnculo">
     <w:name w:val="Hyperlink"/>
     <w:rsid w:val="00355A38"/>
     <w:rPr>
@@ -3198,9 +3229,9 @@
       <w:u w:val="single"/>
     </w:rPr>
   </w:style>
-  <w:style w:type="character" w:styleId="PlaceholderText">
+  <w:style w:type="character" w:styleId="Textodelmarcadordeposicin">
     <w:name w:val="Placeholder Text"/>
-    <w:basedOn w:val="DefaultParagraphFont"/>
+    <w:basedOn w:val="Fuentedeprrafopredeter"/>
     <w:uiPriority w:val="99"/>
     <w:semiHidden/>
     <w:rsid w:val="009B3EB7"/>
@@ -3208,7 +3239,7 @@
       <w:color w:val="808080"/>
     </w:rPr>
   </w:style>
-  <w:style w:type="paragraph" w:styleId="ListParagraph">
+  <w:style w:type="paragraph" w:styleId="Prrafodelista">
     <w:name w:val="List Paragraph"/>
     <w:basedOn w:val="Normal"/>
     <w:uiPriority w:val="34"/>

</xml_diff>